<commit_message>
Borrado de personas en cascada
</commit_message>
<xml_diff>
--- a/UT/Pruebas Sprint 3.docx
+++ b/UT/Pruebas Sprint 3.docx
@@ -200,15 +200,6 @@
       <w:r>
         <w:t xml:space="preserve"> </w:t>
       </w:r>
-      <w:r>
-        <w:t xml:space="preserve"> </w:t>
-      </w:r>
-      <w:r>
-        <w:rPr>
-          <w:color w:val="00B050"/>
-        </w:rPr>
-        <w:t>OK</w:t>
-      </w:r>
     </w:p>
     <w:p/>
     <w:p>
@@ -404,29 +395,164 @@
         <w:t>Resultado:</w:t>
       </w:r>
       <w:r>
+        <w:t xml:space="preserve"> </w:t>
+      </w:r>
+    </w:p>
+    <w:p>
+      <w:pPr>
+        <w:pStyle w:val="Ttulo2"/>
+      </w:pPr>
+      <w:r>
+        <w:t xml:space="preserve">3. </w:t>
+      </w:r>
+      <w:proofErr w:type="spellStart"/>
+      <w:r>
+        <w:t>Creacion</w:t>
+      </w:r>
+      <w:proofErr w:type="spellEnd"/>
+      <w:r>
+        <w:t xml:space="preserve"> de visita</w:t>
+      </w:r>
+    </w:p>
+    <w:p>
+      <w:r>
+        <w:rPr>
+          <w:b/>
+        </w:rPr>
+        <w:t>Fecha:</w:t>
+      </w:r>
+      <w:r>
+        <w:t xml:space="preserve"> 26/02/2016</w:t>
+      </w:r>
+    </w:p>
+    <w:p>
+      <w:r>
+        <w:rPr>
+          <w:b/>
+        </w:rPr>
+        <w:t>Observaciones:</w:t>
+      </w:r>
+      <w:r>
+        <w:t xml:space="preserve"> Segunda visita</w:t>
+      </w:r>
+    </w:p>
+    <w:p>
+      <w:proofErr w:type="spellStart"/>
+      <w:r>
+        <w:rPr>
+          <w:b/>
+        </w:rPr>
+        <w:t>Ubicacion</w:t>
+      </w:r>
+      <w:proofErr w:type="spellEnd"/>
+      <w:r>
+        <w:rPr>
+          <w:b/>
+        </w:rPr>
+        <w:t xml:space="preserve"> en mapa:</w:t>
+      </w:r>
+      <w:r>
+        <w:t xml:space="preserve"> modificar</w:t>
+      </w:r>
+    </w:p>
+    <w:p>
+      <w:pPr>
+        <w:rPr>
+          <w:color w:val="00B050"/>
+        </w:rPr>
+      </w:pPr>
+      <w:r>
+        <w:rPr>
+          <w:b/>
+        </w:rPr>
+        <w:t>Resultado:</w:t>
+      </w:r>
+      <w:r>
+        <w:t xml:space="preserve"> </w:t>
+      </w:r>
+    </w:p>
+    <w:p>
+      <w:pPr>
+        <w:rPr>
+          <w:color w:val="00B050"/>
+        </w:rPr>
+      </w:pPr>
+    </w:p>
+    <w:p>
+      <w:pPr>
+        <w:pStyle w:val="Ttulo2"/>
+      </w:pPr>
+      <w:r>
+        <w:t xml:space="preserve">4. </w:t>
+      </w:r>
+      <w:proofErr w:type="spellStart"/>
+      <w:r>
+        <w:t>Edicion</w:t>
+      </w:r>
+      <w:proofErr w:type="spellEnd"/>
+      <w:r>
+        <w:t xml:space="preserve"> de visita</w:t>
+      </w:r>
+    </w:p>
+    <w:p>
+      <w:r>
+        <w:rPr>
+          <w:b/>
+        </w:rPr>
+        <w:t>Fecha:</w:t>
+      </w:r>
+      <w:r>
+        <w:t xml:space="preserve"> 25/01/2015</w:t>
+      </w:r>
+    </w:p>
+    <w:p>
+      <w:r>
+        <w:rPr>
+          <w:b/>
+        </w:rPr>
+        <w:t>Observaciones:</w:t>
+      </w:r>
+      <w:r>
+        <w:t xml:space="preserve"> Segunda visita B</w:t>
+      </w:r>
+    </w:p>
+    <w:p>
+      <w:proofErr w:type="spellStart"/>
+      <w:r>
+        <w:rPr>
+          <w:b/>
+        </w:rPr>
+        <w:t>Ubicacion</w:t>
+      </w:r>
+      <w:proofErr w:type="spellEnd"/>
+      <w:r>
+        <w:rPr>
+          <w:b/>
+        </w:rPr>
+        <w:t xml:space="preserve"> en mapa:</w:t>
+      </w:r>
+      <w:r>
+        <w:t xml:space="preserve"> modificar</w:t>
+      </w:r>
+    </w:p>
+    <w:p>
+      <w:r>
+        <w:rPr>
+          <w:b/>
+        </w:rPr>
+        <w:t>Resultado:</w:t>
+      </w:r>
+      <w:r>
         <w:t xml:space="preserve">  </w:t>
       </w:r>
-      <w:r>
-        <w:rPr>
-          <w:color w:val="00B050"/>
-        </w:rPr>
-        <w:t>OK</w:t>
-      </w:r>
-    </w:p>
+    </w:p>
+    <w:p/>
     <w:p>
       <w:pPr>
         <w:pStyle w:val="Ttulo2"/>
       </w:pPr>
       <w:r>
-        <w:t xml:space="preserve">3. </w:t>
-      </w:r>
-      <w:proofErr w:type="spellStart"/>
-      <w:r>
-        <w:t>Creacion</w:t>
-      </w:r>
-      <w:proofErr w:type="spellEnd"/>
-      <w:r>
-        <w:t xml:space="preserve"> de visita</w:t>
+        <w:t>5. Borrado de visita</w:t>
       </w:r>
     </w:p>
     <w:p>
@@ -437,7 +563,7 @@
         <w:t>Fecha:</w:t>
       </w:r>
       <w:r>
-        <w:t xml:space="preserve"> 26/02/2016</w:t>
+        <w:t xml:space="preserve"> 25/01/2015</w:t>
       </w:r>
     </w:p>
     <w:p>
@@ -448,34 +574,10 @@
         <w:t>Observaciones:</w:t>
       </w:r>
       <w:r>
-        <w:t xml:space="preserve"> Segunda visita</w:t>
-      </w:r>
-    </w:p>
-    <w:p>
-      <w:proofErr w:type="spellStart"/>
-      <w:r>
-        <w:rPr>
-          <w:b/>
-        </w:rPr>
-        <w:t>Ubicacion</w:t>
-      </w:r>
-      <w:proofErr w:type="spellEnd"/>
-      <w:r>
-        <w:rPr>
-          <w:b/>
-        </w:rPr>
-        <w:t xml:space="preserve"> en mapa:</w:t>
-      </w:r>
-      <w:r>
-        <w:t xml:space="preserve"> modificar</w:t>
-      </w:r>
-    </w:p>
-    <w:p>
-      <w:pPr>
-        <w:rPr>
-          <w:color w:val="00B050"/>
-        </w:rPr>
-      </w:pPr>
+        <w:t xml:space="preserve"> Segunda visita B</w:t>
+      </w:r>
+    </w:p>
+    <w:p>
       <w:r>
         <w:rPr>
           <w:b/>
@@ -485,76 +587,50 @@
       <w:r>
         <w:t xml:space="preserve">  </w:t>
       </w:r>
-      <w:r>
-        <w:rPr>
-          <w:color w:val="00B050"/>
-        </w:rPr>
-        <w:t>OK</w:t>
-      </w:r>
-    </w:p>
-    <w:p>
-      <w:pPr>
-        <w:rPr>
-          <w:color w:val="00B050"/>
-        </w:rPr>
-      </w:pPr>
-    </w:p>
+    </w:p>
+    <w:p/>
     <w:p>
       <w:pPr>
         <w:pStyle w:val="Ttulo2"/>
       </w:pPr>
       <w:r>
-        <w:t xml:space="preserve">4. </w:t>
-      </w:r>
-      <w:proofErr w:type="spellStart"/>
-      <w:r>
-        <w:t>Edicion</w:t>
-      </w:r>
-      <w:proofErr w:type="spellEnd"/>
-      <w:r>
-        <w:t xml:space="preserve"> de visita</w:t>
-      </w:r>
-    </w:p>
-    <w:p>
-      <w:r>
-        <w:rPr>
-          <w:b/>
-        </w:rPr>
-        <w:t>Fecha:</w:t>
-      </w:r>
-      <w:r>
-        <w:t xml:space="preserve"> 25/01/2015</w:t>
-      </w:r>
-    </w:p>
-    <w:p>
-      <w:r>
-        <w:rPr>
-          <w:b/>
-        </w:rPr>
-        <w:t>Observaciones:</w:t>
-      </w:r>
-      <w:r>
-        <w:t xml:space="preserve"> Segunda visita B</w:t>
-      </w:r>
-    </w:p>
-    <w:p>
-      <w:proofErr w:type="spellStart"/>
-      <w:r>
-        <w:rPr>
-          <w:b/>
-        </w:rPr>
-        <w:t>Ubicacion</w:t>
-      </w:r>
-      <w:proofErr w:type="spellEnd"/>
-      <w:r>
-        <w:rPr>
-          <w:b/>
-        </w:rPr>
-        <w:t xml:space="preserve"> en mapa:</w:t>
-      </w:r>
-      <w:r>
-        <w:t xml:space="preserve"> modificar</w:t>
-      </w:r>
+        <w:t>6</w:t>
+      </w:r>
+      <w:r>
+        <w:t>. Borrado de Persona</w:t>
+      </w:r>
+    </w:p>
+    <w:p>
+      <w:r>
+        <w:rPr>
+          <w:b/>
+        </w:rPr>
+        <w:t>Nombre:</w:t>
+      </w:r>
+      <w:r>
+        <w:t xml:space="preserve"> </w:t>
+      </w:r>
+      <w:proofErr w:type="spellStart"/>
+      <w:r>
+        <w:t>Albertob</w:t>
+      </w:r>
+      <w:proofErr w:type="spellEnd"/>
+    </w:p>
+    <w:p>
+      <w:r>
+        <w:rPr>
+          <w:b/>
+        </w:rPr>
+        <w:t>Apellido:</w:t>
+      </w:r>
+      <w:r>
+        <w:t xml:space="preserve"> </w:t>
+      </w:r>
+      <w:proofErr w:type="spellStart"/>
+      <w:r>
+        <w:t>Armandob</w:t>
+      </w:r>
+      <w:proofErr w:type="spellEnd"/>
     </w:p>
     <w:p>
       <w:r>
@@ -565,121 +641,6 @@
       </w:r>
       <w:r>
         <w:t xml:space="preserve">  </w:t>
-      </w:r>
-      <w:r>
-        <w:rPr>
-          <w:color w:val="00B050"/>
-        </w:rPr>
-        <w:t>OK</w:t>
-      </w:r>
-    </w:p>
-    <w:p/>
-    <w:p>
-      <w:pPr>
-        <w:pStyle w:val="Ttulo2"/>
-      </w:pPr>
-      <w:r>
-        <w:t>5. Borrado de visita</w:t>
-      </w:r>
-    </w:p>
-    <w:p>
-      <w:r>
-        <w:rPr>
-          <w:b/>
-        </w:rPr>
-        <w:t>Fecha:</w:t>
-      </w:r>
-      <w:r>
-        <w:t xml:space="preserve"> 25/01/2015</w:t>
-      </w:r>
-    </w:p>
-    <w:p>
-      <w:r>
-        <w:rPr>
-          <w:b/>
-        </w:rPr>
-        <w:t>Observaciones:</w:t>
-      </w:r>
-      <w:r>
-        <w:t xml:space="preserve"> Segunda visita B</w:t>
-      </w:r>
-    </w:p>
-    <w:p>
-      <w:r>
-        <w:rPr>
-          <w:b/>
-        </w:rPr>
-        <w:t>Resultado:</w:t>
-      </w:r>
-      <w:r>
-        <w:t xml:space="preserve">  </w:t>
-      </w:r>
-      <w:r>
-        <w:rPr>
-          <w:color w:val="00B050"/>
-        </w:rPr>
-        <w:t>OK</w:t>
-      </w:r>
-    </w:p>
-    <w:p/>
-    <w:p>
-      <w:pPr>
-        <w:pStyle w:val="Ttulo2"/>
-      </w:pPr>
-      <w:r>
-        <w:t>6</w:t>
-      </w:r>
-      <w:r>
-        <w:t>. Borrado de Persona</w:t>
-      </w:r>
-    </w:p>
-    <w:p>
-      <w:r>
-        <w:rPr>
-          <w:b/>
-        </w:rPr>
-        <w:t>Nombre:</w:t>
-      </w:r>
-      <w:r>
-        <w:t xml:space="preserve"> </w:t>
-      </w:r>
-      <w:proofErr w:type="spellStart"/>
-      <w:r>
-        <w:t>Albertob</w:t>
-      </w:r>
-      <w:proofErr w:type="spellEnd"/>
-    </w:p>
-    <w:p>
-      <w:r>
-        <w:rPr>
-          <w:b/>
-        </w:rPr>
-        <w:t>Apellido:</w:t>
-      </w:r>
-      <w:r>
-        <w:t xml:space="preserve"> </w:t>
-      </w:r>
-      <w:proofErr w:type="spellStart"/>
-      <w:r>
-        <w:t>Armandob</w:t>
-      </w:r>
-      <w:proofErr w:type="spellEnd"/>
-    </w:p>
-    <w:p>
-      <w:r>
-        <w:rPr>
-          <w:b/>
-        </w:rPr>
-        <w:t>Resultado:</w:t>
-      </w:r>
-      <w:r>
-        <w:t xml:space="preserve">  </w:t>
-      </w:r>
-      <w:r>
-        <w:rPr>
-          <w:color w:val="00B050"/>
-        </w:rPr>
-        <w:t>OK</w:t>
       </w:r>
     </w:p>
     <w:p/>

</xml_diff>